<commit_message>
CV in ESA format enhanced
</commit_message>
<xml_diff>
--- a/otherFormats/Curriculum Vitae_ESA_dfbarrero.docx
+++ b/otherFormats/Curriculum Vitae_ESA_dfbarrero.docx
@@ -33,7 +33,7 @@
       <w:tblPr>
         <w:tblW w:w="8789" w:type="dxa"/>
         <w:jc w:val="left"/>
-        <w:tblInd w:w="216" w:type="dxa"/>
+        <w:tblInd w:w="206" w:type="dxa"/>
         <w:tblBorders>
           <w:top w:val="single" w:sz="8" w:space="0" w:color="3A94D5"/>
           <w:left w:val="single" w:sz="8" w:space="0" w:color="3A94D5"/>
@@ -44,7 +44,7 @@
         </w:tblBorders>
         <w:tblCellMar>
           <w:top w:w="0" w:type="dxa"/>
-          <w:left w:w="98" w:type="dxa"/>
+          <w:left w:w="88" w:type="dxa"/>
           <w:bottom w:w="0" w:type="dxa"/>
           <w:right w:w="108" w:type="dxa"/>
         </w:tblCellMar>
@@ -72,7 +72,7 @@
             </w:tcBorders>
             <w:shd w:color="auto" w:fill="808080" w:val="clear"/>
             <w:tcMar>
-              <w:left w:w="98" w:type="dxa"/>
+              <w:left w:w="88" w:type="dxa"/>
             </w:tcMar>
           </w:tcPr>
           <w:p>
@@ -99,6 +99,7 @@
             <w:tcW w:w="5953" w:type="dxa"/>
             <w:tcBorders>
               <w:top w:val="single" w:sz="8" w:space="0" w:color="3A94D5"/>
+              <w:left w:val="single" w:sz="8" w:space="0" w:color="3A94D5"/>
               <w:bottom w:val="single" w:sz="8" w:space="0" w:color="3A94D5"/>
               <w:right w:val="single" w:sz="8" w:space="0" w:color="3A94D5"/>
               <w:insideH w:val="single" w:sz="8" w:space="0" w:color="3A94D5"/>
@@ -128,6 +129,7 @@
           <w:tcPr>
             <w:tcW w:w="2835" w:type="dxa"/>
             <w:tcBorders>
+              <w:top w:val="single" w:sz="8" w:space="0" w:color="3A94D5"/>
               <w:left w:val="single" w:sz="8" w:space="0" w:color="3A94D5"/>
               <w:bottom w:val="single" w:sz="8" w:space="0" w:color="3A94D5"/>
               <w:right w:val="single" w:sz="8" w:space="0" w:color="3A94D5"/>
@@ -136,7 +138,7 @@
             </w:tcBorders>
             <w:shd w:color="auto" w:fill="D9D9D9" w:val="clear"/>
             <w:tcMar>
-              <w:left w:w="98" w:type="dxa"/>
+              <w:left w:w="88" w:type="dxa"/>
             </w:tcMar>
             <w:vAlign w:val="center"/>
           </w:tcPr>
@@ -171,6 +173,8 @@
           <w:tcPr>
             <w:tcW w:w="5953" w:type="dxa"/>
             <w:tcBorders>
+              <w:top w:val="single" w:sz="8" w:space="0" w:color="3A94D5"/>
+              <w:left w:val="single" w:sz="8" w:space="0" w:color="3A94D5"/>
               <w:bottom w:val="single" w:sz="8" w:space="0" w:color="3A94D5"/>
               <w:right w:val="single" w:sz="8" w:space="0" w:color="3A94D5"/>
               <w:insideH w:val="single" w:sz="8" w:space="0" w:color="3A94D5"/>
@@ -254,6 +258,7 @@
           <w:tcPr>
             <w:tcW w:w="2835" w:type="dxa"/>
             <w:tcBorders>
+              <w:top w:val="single" w:sz="8" w:space="0" w:color="3A94D5"/>
               <w:left w:val="single" w:sz="8" w:space="0" w:color="3A94D5"/>
               <w:bottom w:val="single" w:sz="8" w:space="0" w:color="3A94D5"/>
               <w:right w:val="single" w:sz="8" w:space="0" w:color="3A94D5"/>
@@ -262,7 +267,7 @@
             </w:tcBorders>
             <w:shd w:color="auto" w:fill="D9D9D9" w:val="clear"/>
             <w:tcMar>
-              <w:left w:w="98" w:type="dxa"/>
+              <w:left w:w="88" w:type="dxa"/>
             </w:tcMar>
             <w:vAlign w:val="center"/>
           </w:tcPr>
@@ -293,6 +298,8 @@
           <w:tcPr>
             <w:tcW w:w="5953" w:type="dxa"/>
             <w:tcBorders>
+              <w:top w:val="single" w:sz="8" w:space="0" w:color="3A94D5"/>
+              <w:left w:val="single" w:sz="8" w:space="0" w:color="3A94D5"/>
               <w:bottom w:val="single" w:sz="8" w:space="0" w:color="3A94D5"/>
               <w:right w:val="single" w:sz="8" w:space="0" w:color="3A94D5"/>
               <w:insideH w:val="single" w:sz="8" w:space="0" w:color="3A94D5"/>
@@ -325,6 +332,7 @@
           <w:tcPr>
             <w:tcW w:w="2835" w:type="dxa"/>
             <w:tcBorders>
+              <w:top w:val="single" w:sz="8" w:space="0" w:color="3A94D5"/>
               <w:left w:val="single" w:sz="8" w:space="0" w:color="3A94D5"/>
               <w:bottom w:val="single" w:sz="8" w:space="0" w:color="3A94D5"/>
               <w:right w:val="single" w:sz="8" w:space="0" w:color="3A94D5"/>
@@ -333,7 +341,7 @@
             </w:tcBorders>
             <w:shd w:color="auto" w:fill="D9D9D9" w:val="clear"/>
             <w:tcMar>
-              <w:left w:w="98" w:type="dxa"/>
+              <w:left w:w="88" w:type="dxa"/>
             </w:tcMar>
             <w:vAlign w:val="center"/>
           </w:tcPr>
@@ -355,6 +363,8 @@
           <w:tcPr>
             <w:tcW w:w="5953" w:type="dxa"/>
             <w:tcBorders>
+              <w:top w:val="single" w:sz="8" w:space="0" w:color="3A94D5"/>
+              <w:left w:val="single" w:sz="8" w:space="0" w:color="3A94D5"/>
               <w:bottom w:val="single" w:sz="8" w:space="0" w:color="3A94D5"/>
               <w:right w:val="single" w:sz="8" w:space="0" w:color="3A94D5"/>
               <w:insideH w:val="single" w:sz="8" w:space="0" w:color="3A94D5"/>
@@ -387,6 +397,7 @@
           <w:tcPr>
             <w:tcW w:w="2835" w:type="dxa"/>
             <w:tcBorders>
+              <w:top w:val="single" w:sz="8" w:space="0" w:color="3A94D5"/>
               <w:left w:val="single" w:sz="8" w:space="0" w:color="3A94D5"/>
               <w:bottom w:val="single" w:sz="8" w:space="0" w:color="3A94D5"/>
               <w:right w:val="single" w:sz="8" w:space="0" w:color="3A94D5"/>
@@ -395,7 +406,7 @@
             </w:tcBorders>
             <w:shd w:color="auto" w:fill="D9D9D9" w:val="clear"/>
             <w:tcMar>
-              <w:left w:w="98" w:type="dxa"/>
+              <w:left w:w="88" w:type="dxa"/>
             </w:tcMar>
             <w:vAlign w:val="center"/>
           </w:tcPr>
@@ -419,6 +430,8 @@
           <w:tcPr>
             <w:tcW w:w="5953" w:type="dxa"/>
             <w:tcBorders>
+              <w:top w:val="single" w:sz="8" w:space="0" w:color="3A94D5"/>
+              <w:left w:val="single" w:sz="8" w:space="0" w:color="3A94D5"/>
               <w:bottom w:val="single" w:sz="8" w:space="0" w:color="3A94D5"/>
               <w:right w:val="single" w:sz="8" w:space="0" w:color="3A94D5"/>
               <w:insideH w:val="single" w:sz="8" w:space="0" w:color="3A94D5"/>
@@ -451,6 +464,7 @@
           <w:tcPr>
             <w:tcW w:w="2835" w:type="dxa"/>
             <w:tcBorders>
+              <w:top w:val="single" w:sz="8" w:space="0" w:color="3A94D5"/>
               <w:left w:val="single" w:sz="8" w:space="0" w:color="3A94D5"/>
               <w:bottom w:val="single" w:sz="8" w:space="0" w:color="3A94D5"/>
               <w:right w:val="single" w:sz="8" w:space="0" w:color="3A94D5"/>
@@ -459,7 +473,7 @@
             </w:tcBorders>
             <w:shd w:color="auto" w:fill="D9D9D9" w:val="clear"/>
             <w:tcMar>
-              <w:left w:w="98" w:type="dxa"/>
+              <w:left w:w="88" w:type="dxa"/>
             </w:tcMar>
             <w:vAlign w:val="center"/>
           </w:tcPr>
@@ -483,6 +497,8 @@
           <w:tcPr>
             <w:tcW w:w="5953" w:type="dxa"/>
             <w:tcBorders>
+              <w:top w:val="single" w:sz="8" w:space="0" w:color="3A94D5"/>
+              <w:left w:val="single" w:sz="8" w:space="0" w:color="3A94D5"/>
               <w:bottom w:val="single" w:sz="8" w:space="0" w:color="3A94D5"/>
               <w:right w:val="single" w:sz="8" w:space="0" w:color="3A94D5"/>
               <w:insideH w:val="single" w:sz="8" w:space="0" w:color="3A94D5"/>
@@ -522,6 +538,7 @@
           <w:tcPr>
             <w:tcW w:w="2835" w:type="dxa"/>
             <w:tcBorders>
+              <w:top w:val="single" w:sz="8" w:space="0" w:color="3A94D5"/>
               <w:left w:val="single" w:sz="8" w:space="0" w:color="3A94D5"/>
               <w:bottom w:val="single" w:sz="8" w:space="0" w:color="3A94D5"/>
               <w:right w:val="single" w:sz="8" w:space="0" w:color="3A94D5"/>
@@ -530,7 +547,7 @@
             </w:tcBorders>
             <w:shd w:color="auto" w:fill="D9D9D9" w:val="clear"/>
             <w:tcMar>
-              <w:left w:w="98" w:type="dxa"/>
+              <w:left w:w="88" w:type="dxa"/>
             </w:tcMar>
             <w:vAlign w:val="center"/>
           </w:tcPr>
@@ -561,6 +578,8 @@
           <w:tcPr>
             <w:tcW w:w="5953" w:type="dxa"/>
             <w:tcBorders>
+              <w:top w:val="single" w:sz="8" w:space="0" w:color="3A94D5"/>
+              <w:left w:val="single" w:sz="8" w:space="0" w:color="3A94D5"/>
               <w:bottom w:val="single" w:sz="8" w:space="0" w:color="3A94D5"/>
               <w:right w:val="single" w:sz="8" w:space="0" w:color="3A94D5"/>
               <w:insideH w:val="single" w:sz="8" w:space="0" w:color="3A94D5"/>
@@ -600,6 +619,7 @@
           <w:tcPr>
             <w:tcW w:w="2835" w:type="dxa"/>
             <w:tcBorders>
+              <w:top w:val="single" w:sz="8" w:space="0" w:color="3A94D5"/>
               <w:left w:val="single" w:sz="8" w:space="0" w:color="3A94D5"/>
               <w:bottom w:val="single" w:sz="8" w:space="0" w:color="3A94D5"/>
               <w:right w:val="single" w:sz="8" w:space="0" w:color="3A94D5"/>
@@ -608,7 +628,7 @@
             </w:tcBorders>
             <w:shd w:fill="auto" w:val="clear"/>
             <w:tcMar>
-              <w:left w:w="98" w:type="dxa"/>
+              <w:left w:w="88" w:type="dxa"/>
             </w:tcMar>
             <w:vAlign w:val="center"/>
           </w:tcPr>
@@ -639,6 +659,8 @@
           <w:tcPr>
             <w:tcW w:w="5953" w:type="dxa"/>
             <w:tcBorders>
+              <w:top w:val="single" w:sz="8" w:space="0" w:color="3A94D5"/>
+              <w:left w:val="single" w:sz="8" w:space="0" w:color="3A94D5"/>
               <w:bottom w:val="single" w:sz="8" w:space="0" w:color="3A94D5"/>
               <w:right w:val="single" w:sz="8" w:space="0" w:color="3A94D5"/>
               <w:insideH w:val="single" w:sz="8" w:space="0" w:color="3A94D5"/>
@@ -652,15 +674,25 @@
               <w:pStyle w:val="Subtext"/>
               <w:spacing w:before="60" w:after="60"/>
               <w:ind w:left="0" w:hanging="0"/>
-              <w:rPr>
-                <w:lang w:val="en-GB"/>
-              </w:rPr>
-            </w:pPr>
-            <w:r>
-              <w:rPr>
-                <w:lang w:val="en-GB"/>
-              </w:rPr>
-              <w:t xml:space="preserve">Machine Learning, Evolutionary Algorithms, </w:t>
+              <w:rPr/>
+            </w:pPr>
+            <w:r>
+              <w:rPr>
+                <w:lang w:val="en-GB"/>
+              </w:rPr>
+              <w:t xml:space="preserve">Machine Learning, Evolutionary </w:t>
+            </w:r>
+            <w:r>
+              <w:rPr>
+                <w:lang w:val="en-GB"/>
+              </w:rPr>
+              <w:t>Algorithms</w:t>
+            </w:r>
+            <w:r>
+              <w:rPr>
+                <w:lang w:val="en-GB"/>
+              </w:rPr>
+              <w:t xml:space="preserve"> </w:t>
             </w:r>
           </w:p>
         </w:tc>
@@ -671,6 +703,7 @@
           <w:tcPr>
             <w:tcW w:w="2835" w:type="dxa"/>
             <w:tcBorders>
+              <w:top w:val="single" w:sz="8" w:space="0" w:color="3A94D5"/>
               <w:left w:val="single" w:sz="8" w:space="0" w:color="3A94D5"/>
               <w:bottom w:val="single" w:sz="8" w:space="0" w:color="3A94D5"/>
               <w:right w:val="single" w:sz="8" w:space="0" w:color="3A94D5"/>
@@ -679,7 +712,7 @@
             </w:tcBorders>
             <w:shd w:fill="auto" w:val="clear"/>
             <w:tcMar>
-              <w:left w:w="98" w:type="dxa"/>
+              <w:left w:w="88" w:type="dxa"/>
             </w:tcMar>
             <w:vAlign w:val="center"/>
           </w:tcPr>
@@ -710,6 +743,8 @@
           <w:tcPr>
             <w:tcW w:w="5953" w:type="dxa"/>
             <w:tcBorders>
+              <w:top w:val="single" w:sz="8" w:space="0" w:color="3A94D5"/>
+              <w:left w:val="single" w:sz="8" w:space="0" w:color="3A94D5"/>
               <w:bottom w:val="single" w:sz="8" w:space="0" w:color="3A94D5"/>
               <w:right w:val="single" w:sz="8" w:space="0" w:color="3A94D5"/>
               <w:insideH w:val="single" w:sz="8" w:space="0" w:color="3A94D5"/>
@@ -731,6 +766,39 @@
               <w:rPr>
                 <w:lang w:val="en-GB"/>
               </w:rPr>
+              <w:t>Research stays in NASA-Jet Propulsion Laboratorory, Pasadena, USA; University of Portsmouth, UK (two monts) and University of Kent, Canterbury, UK (two months).</w:t>
+            </w:r>
+          </w:p>
+          <w:p>
+            <w:pPr>
+              <w:pStyle w:val="Subtext"/>
+              <w:spacing w:before="60" w:after="60"/>
+              <w:ind w:left="0" w:hanging="0"/>
+              <w:rPr>
+                <w:lang w:val="en-GB"/>
+              </w:rPr>
+            </w:pPr>
+            <w:r>
+              <w:rPr>
+                <w:lang w:val="en-GB"/>
+              </w:rPr>
+              <w:t>18 articles in journals, 30 contributions to conferences, four book chapters.</w:t>
+            </w:r>
+          </w:p>
+          <w:p>
+            <w:pPr>
+              <w:pStyle w:val="Subtext"/>
+              <w:spacing w:before="60" w:after="60"/>
+              <w:ind w:left="0" w:hanging="0"/>
+              <w:rPr>
+                <w:lang w:val="en-GB"/>
+              </w:rPr>
+            </w:pPr>
+            <w:r>
+              <w:rPr>
+                <w:lang w:val="en-GB"/>
+              </w:rPr>
+              <w:t>Participation in 14 projects.</w:t>
             </w:r>
           </w:p>
         </w:tc>
@@ -743,6 +811,7 @@
           <w:tcPr>
             <w:tcW w:w="2835" w:type="dxa"/>
             <w:tcBorders>
+              <w:top w:val="single" w:sz="8" w:space="0" w:color="3A94D5"/>
               <w:left w:val="single" w:sz="8" w:space="0" w:color="3A94D5"/>
               <w:bottom w:val="single" w:sz="8" w:space="0" w:color="3A94D5"/>
               <w:right w:val="single" w:sz="8" w:space="0" w:color="3A94D5"/>
@@ -751,7 +820,7 @@
             </w:tcBorders>
             <w:shd w:color="auto" w:fill="D9D9D9" w:val="clear"/>
             <w:tcMar>
-              <w:left w:w="98" w:type="dxa"/>
+              <w:left w:w="88" w:type="dxa"/>
             </w:tcMar>
             <w:vAlign w:val="center"/>
           </w:tcPr>
@@ -782,6 +851,8 @@
           <w:tcPr>
             <w:tcW w:w="5953" w:type="dxa"/>
             <w:tcBorders>
+              <w:top w:val="single" w:sz="8" w:space="0" w:color="3A94D5"/>
+              <w:left w:val="single" w:sz="8" w:space="0" w:color="3A94D5"/>
               <w:bottom w:val="single" w:sz="8" w:space="0" w:color="3A94D5"/>
               <w:right w:val="single" w:sz="8" w:space="0" w:color="3A94D5"/>
               <w:insideH w:val="single" w:sz="8" w:space="0" w:color="3A94D5"/>
@@ -814,6 +885,7 @@
           <w:tcPr>
             <w:tcW w:w="2835" w:type="dxa"/>
             <w:tcBorders>
+              <w:top w:val="single" w:sz="8" w:space="0" w:color="3A94D5"/>
               <w:left w:val="single" w:sz="8" w:space="0" w:color="3A94D5"/>
               <w:bottom w:val="single" w:sz="8" w:space="0" w:color="3A94D5"/>
               <w:right w:val="single" w:sz="8" w:space="0" w:color="3A94D5"/>
@@ -822,7 +894,7 @@
             </w:tcBorders>
             <w:shd w:fill="auto" w:val="clear"/>
             <w:tcMar>
-              <w:left w:w="98" w:type="dxa"/>
+              <w:left w:w="88" w:type="dxa"/>
             </w:tcMar>
             <w:vAlign w:val="center"/>
           </w:tcPr>
@@ -865,6 +937,8 @@
           <w:tcPr>
             <w:tcW w:w="5953" w:type="dxa"/>
             <w:tcBorders>
+              <w:top w:val="single" w:sz="8" w:space="0" w:color="3A94D5"/>
+              <w:left w:val="single" w:sz="8" w:space="0" w:color="3A94D5"/>
               <w:bottom w:val="single" w:sz="8" w:space="0" w:color="3A94D5"/>
               <w:right w:val="single" w:sz="8" w:space="0" w:color="3A94D5"/>
               <w:insideH w:val="single" w:sz="8" w:space="0" w:color="3A94D5"/>
@@ -902,6 +976,7 @@
           <w:tcPr>
             <w:tcW w:w="2835" w:type="dxa"/>
             <w:tcBorders>
+              <w:top w:val="single" w:sz="8" w:space="0" w:color="3A94D5"/>
               <w:left w:val="single" w:sz="8" w:space="0" w:color="3A94D5"/>
               <w:bottom w:val="single" w:sz="8" w:space="0" w:color="3A94D5"/>
               <w:right w:val="single" w:sz="8" w:space="0" w:color="3A94D5"/>
@@ -910,7 +985,7 @@
             </w:tcBorders>
             <w:shd w:fill="auto" w:val="clear"/>
             <w:tcMar>
-              <w:left w:w="98" w:type="dxa"/>
+              <w:left w:w="88" w:type="dxa"/>
             </w:tcMar>
             <w:vAlign w:val="center"/>
           </w:tcPr>
@@ -930,37 +1005,7 @@
                 <w:szCs w:val="20"/>
                 <w:lang w:val="en-GB"/>
               </w:rPr>
-              <w:t>20</w:t>
-            </w:r>
-            <w:r>
-              <w:rPr>
-                <w:b/>
-                <w:bCs/>
-                <w:sz w:val="20"/>
-                <w:szCs w:val="20"/>
-                <w:lang w:val="en-GB"/>
-              </w:rPr>
-              <w:t>06</w:t>
-            </w:r>
-            <w:r>
-              <w:rPr>
-                <w:b/>
-                <w:bCs/>
-                <w:sz w:val="20"/>
-                <w:szCs w:val="20"/>
-                <w:lang w:val="en-GB"/>
-              </w:rPr>
-              <w:t>-201</w:t>
-            </w:r>
-            <w:r>
-              <w:rPr>
-                <w:b/>
-                <w:bCs/>
-                <w:sz w:val="20"/>
-                <w:szCs w:val="20"/>
-                <w:lang w:val="en-GB"/>
-              </w:rPr>
-              <w:t>1</w:t>
+              <w:t>2006-2011</w:t>
             </w:r>
           </w:p>
         </w:tc>
@@ -968,6 +1013,8 @@
           <w:tcPr>
             <w:tcW w:w="5953" w:type="dxa"/>
             <w:tcBorders>
+              <w:top w:val="single" w:sz="8" w:space="0" w:color="3A94D5"/>
+              <w:left w:val="single" w:sz="8" w:space="0" w:color="3A94D5"/>
               <w:bottom w:val="single" w:sz="8" w:space="0" w:color="3A94D5"/>
               <w:right w:val="single" w:sz="8" w:space="0" w:color="3A94D5"/>
               <w:insideH w:val="single" w:sz="8" w:space="0" w:color="3A94D5"/>
@@ -1004,6 +1051,7 @@
           <w:tcPr>
             <w:tcW w:w="2835" w:type="dxa"/>
             <w:tcBorders>
+              <w:top w:val="single" w:sz="8" w:space="0" w:color="3A94D5"/>
               <w:left w:val="single" w:sz="8" w:space="0" w:color="3A94D5"/>
               <w:bottom w:val="single" w:sz="8" w:space="0" w:color="3A94D5"/>
               <w:right w:val="single" w:sz="8" w:space="0" w:color="3A94D5"/>
@@ -1012,7 +1060,7 @@
             </w:tcBorders>
             <w:shd w:fill="auto" w:val="clear"/>
             <w:tcMar>
-              <w:left w:w="98" w:type="dxa"/>
+              <w:left w:w="88" w:type="dxa"/>
             </w:tcMar>
             <w:vAlign w:val="center"/>
           </w:tcPr>
@@ -1022,10 +1070,17 @@
               <w:spacing w:before="60" w:after="60"/>
               <w:ind w:left="0" w:hanging="0"/>
               <w:jc w:val="left"/>
-              <w:rPr/>
-            </w:pPr>
-            <w:r>
-              <w:rPr/>
+              <w:rPr>
+                <w:b/>
+                <w:b/>
+                <w:bCs/>
+              </w:rPr>
+            </w:pPr>
+            <w:r>
+              <w:rPr>
+                <w:b/>
+                <w:bCs/>
+              </w:rPr>
               <w:t>2005-2006</w:t>
             </w:r>
           </w:p>
@@ -1034,6 +1089,8 @@
           <w:tcPr>
             <w:tcW w:w="5953" w:type="dxa"/>
             <w:tcBorders>
+              <w:top w:val="single" w:sz="8" w:space="0" w:color="3A94D5"/>
+              <w:left w:val="single" w:sz="8" w:space="0" w:color="3A94D5"/>
               <w:bottom w:val="single" w:sz="8" w:space="0" w:color="3A94D5"/>
               <w:right w:val="single" w:sz="8" w:space="0" w:color="3A94D5"/>
               <w:insideH w:val="single" w:sz="8" w:space="0" w:color="3A94D5"/>
@@ -1070,6 +1127,7 @@
           <w:tcPr>
             <w:tcW w:w="2835" w:type="dxa"/>
             <w:tcBorders>
+              <w:top w:val="single" w:sz="8" w:space="0" w:color="3A94D5"/>
               <w:left w:val="single" w:sz="8" w:space="0" w:color="3A94D5"/>
               <w:bottom w:val="single" w:sz="8" w:space="0" w:color="3A94D5"/>
               <w:right w:val="single" w:sz="8" w:space="0" w:color="3A94D5"/>
@@ -1078,7 +1136,7 @@
             </w:tcBorders>
             <w:shd w:fill="auto" w:val="clear"/>
             <w:tcMar>
-              <w:left w:w="98" w:type="dxa"/>
+              <w:left w:w="88" w:type="dxa"/>
             </w:tcMar>
             <w:vAlign w:val="center"/>
           </w:tcPr>
@@ -1088,10 +1146,17 @@
               <w:spacing w:before="60" w:after="60"/>
               <w:ind w:left="0" w:hanging="0"/>
               <w:jc w:val="left"/>
-              <w:rPr/>
-            </w:pPr>
-            <w:r>
-              <w:rPr/>
+              <w:rPr>
+                <w:b/>
+                <w:b/>
+                <w:bCs/>
+              </w:rPr>
+            </w:pPr>
+            <w:r>
+              <w:rPr>
+                <w:b/>
+                <w:bCs/>
+              </w:rPr>
               <w:t>2001</w:t>
             </w:r>
           </w:p>
@@ -1100,6 +1165,8 @@
           <w:tcPr>
             <w:tcW w:w="5953" w:type="dxa"/>
             <w:tcBorders>
+              <w:top w:val="single" w:sz="8" w:space="0" w:color="3A94D5"/>
+              <w:left w:val="single" w:sz="8" w:space="0" w:color="3A94D5"/>
               <w:bottom w:val="single" w:sz="8" w:space="0" w:color="3A94D5"/>
               <w:right w:val="single" w:sz="8" w:space="0" w:color="3A94D5"/>
               <w:insideH w:val="single" w:sz="8" w:space="0" w:color="3A94D5"/>
@@ -1125,7 +1192,25 @@
                 <w:szCs w:val="20"/>
                 <w:lang w:val="en-GB"/>
               </w:rPr>
-              <w:t>Antenna engineer, CNES (Centre National d’Etudes Spatiales). Toulouse, France</w:t>
+              <w:t>Antenna engineer, CNES (</w:t>
+            </w:r>
+            <w:r>
+              <w:rPr>
+                <w:i/>
+                <w:iCs/>
+                <w:sz w:val="20"/>
+                <w:szCs w:val="20"/>
+                <w:lang w:val="en-GB"/>
+              </w:rPr>
+              <w:t>Centre National d’Etudes Spatiales</w:t>
+            </w:r>
+            <w:r>
+              <w:rPr>
+                <w:sz w:val="20"/>
+                <w:szCs w:val="20"/>
+                <w:lang w:val="en-GB"/>
+              </w:rPr>
+              <w:t>). Toulouse, France</w:t>
             </w:r>
           </w:p>
         </w:tc>
@@ -1136,6 +1221,7 @@
           <w:tcPr>
             <w:tcW w:w="2835" w:type="dxa"/>
             <w:tcBorders>
+              <w:top w:val="single" w:sz="8" w:space="0" w:color="3A94D5"/>
               <w:left w:val="single" w:sz="8" w:space="0" w:color="3A94D5"/>
               <w:bottom w:val="single" w:sz="8" w:space="0" w:color="3A94D5"/>
               <w:right w:val="single" w:sz="8" w:space="0" w:color="3A94D5"/>
@@ -1144,7 +1230,7 @@
             </w:tcBorders>
             <w:shd w:fill="auto" w:val="clear"/>
             <w:tcMar>
-              <w:left w:w="98" w:type="dxa"/>
+              <w:left w:w="88" w:type="dxa"/>
             </w:tcMar>
             <w:vAlign w:val="center"/>
           </w:tcPr>
@@ -1154,10 +1240,17 @@
               <w:spacing w:before="60" w:after="60"/>
               <w:ind w:left="0" w:hanging="0"/>
               <w:jc w:val="left"/>
-              <w:rPr/>
-            </w:pPr>
-            <w:r>
-              <w:rPr/>
+              <w:rPr>
+                <w:b/>
+                <w:b/>
+                <w:bCs/>
+              </w:rPr>
+            </w:pPr>
+            <w:r>
+              <w:rPr>
+                <w:b/>
+                <w:bCs/>
+              </w:rPr>
               <w:t>1999</w:t>
             </w:r>
           </w:p>
@@ -1166,6 +1259,8 @@
           <w:tcPr>
             <w:tcW w:w="5953" w:type="dxa"/>
             <w:tcBorders>
+              <w:top w:val="single" w:sz="8" w:space="0" w:color="3A94D5"/>
+              <w:left w:val="single" w:sz="8" w:space="0" w:color="3A94D5"/>
               <w:bottom w:val="single" w:sz="8" w:space="0" w:color="3A94D5"/>
               <w:right w:val="single" w:sz="8" w:space="0" w:color="3A94D5"/>
               <w:insideH w:val="single" w:sz="8" w:space="0" w:color="3A94D5"/>
@@ -1225,7 +1320,6 @@
     <w:rPrDefault>
       <w:rPr>
         <w:rFonts w:ascii="Calibri" w:hAnsi="Calibri" w:eastAsia="Calibri" w:cs="" w:asciiTheme="minorHAnsi" w:cstheme="minorBidi" w:eastAsiaTheme="minorHAnsi" w:hAnsiTheme="minorHAnsi"/>
-        <w:sz w:val="22"/>
         <w:szCs w:val="22"/>
         <w:lang w:val="en-US" w:eastAsia="en-US" w:bidi="ar-SA"/>
       </w:rPr>
@@ -1384,8 +1478,8 @@
       <w:jc w:val="left"/>
     </w:pPr>
     <w:rPr>
-      <w:rFonts w:ascii="Calibri" w:hAnsi="Calibri" w:cs="Times New Roman" w:eastAsia="Calibri" w:asciiTheme="minorHAnsi" w:eastAsiaTheme="minorHAnsi" w:hAnsiTheme="minorHAnsi"/>
-      <w:color w:val="auto"/>
+      <w:rFonts w:ascii="Calibri" w:hAnsi="Calibri" w:eastAsia="Calibri" w:cs="Times New Roman" w:asciiTheme="minorHAnsi" w:eastAsiaTheme="minorHAnsi" w:hAnsiTheme="minorHAnsi"/>
+      <w:color w:val="00000A"/>
       <w:sz w:val="22"/>
       <w:szCs w:val="22"/>
       <w:lang w:val="en-US" w:eastAsia="en-US" w:bidi="ar-SA"/>

</xml_diff>